<commit_message>
added engine 31: fix doors to do.
</commit_message>
<xml_diff>
--- a/01 Misc Modding Files/RCFD Mod planning.docx
+++ b/01 Misc Modding Files/RCFD Mod planning.docx
@@ -452,7 +452,10 @@
         <w:t xml:space="preserve"> </w:t>
       </w:r>
       <w:r>
-        <w:t>halogen ‘</w:t>
+        <w:t>led</w:t>
+      </w:r>
+      <w:r>
+        <w:t xml:space="preserve"> ‘</w:t>
       </w:r>
       <w:r>
         <w:t>3</w:t>
@@ -500,7 +503,35 @@
         <w:rPr>
           <w:strike/>
         </w:rPr>
-        <w:t>Truck 3 - 2018 Peterbilt / Bronto 173' Platform Skyliner Rescue Aerial Platform</w:t>
+        <w:t xml:space="preserve">Truck 3 - 2018 Peterbilt / </w:t>
+      </w:r>
+      <w:proofErr w:type="spellStart"/>
+      <w:r>
+        <w:rPr>
+          <w:strike/>
+        </w:rPr>
+        <w:t>Bronto</w:t>
+      </w:r>
+      <w:proofErr w:type="spellEnd"/>
+      <w:r>
+        <w:rPr>
+          <w:strike/>
+        </w:rPr>
+        <w:t xml:space="preserve"> 173' Platform </w:t>
+      </w:r>
+      <w:proofErr w:type="spellStart"/>
+      <w:r>
+        <w:rPr>
+          <w:strike/>
+        </w:rPr>
+        <w:t>Skyliner</w:t>
+      </w:r>
+      <w:proofErr w:type="spellEnd"/>
+      <w:r>
+        <w:rPr>
+          <w:strike/>
+        </w:rPr>
+        <w:t xml:space="preserve"> Rescue Aerial Platform</w:t>
       </w:r>
     </w:p>
     <w:p>
@@ -535,6 +566,66 @@
     </w:p>
     <w:p>
       <w:pPr>
+        <w:pStyle w:val="Heading2"/>
+      </w:pPr>
+      <w:r>
+        <w:t xml:space="preserve">Fire Station 4 - 1920 East Buena Vista Drive </w:t>
+      </w:r>
+    </w:p>
+    <w:p>
+      <w:pPr>
+        <w:pStyle w:val="ListParagraph"/>
+        <w:numPr>
+          <w:ilvl w:val="0"/>
+          <w:numId w:val="3"/>
+        </w:numPr>
+      </w:pPr>
+      <w:r>
+        <w:t xml:space="preserve">Engine 41 - </w:t>
+      </w:r>
+      <w:r>
+        <w:t xml:space="preserve">ALS Engine </w:t>
+      </w:r>
+      <w:r>
+        <w:t>with the LA mod BLS engine as a base LED</w:t>
+      </w:r>
+      <w:r>
+        <w:t xml:space="preserve"> ‘</w:t>
+      </w:r>
+      <w:r>
+        <w:t>4</w:t>
+      </w:r>
+      <w:r>
+        <w:t>1’ yellow</w:t>
+      </w:r>
+    </w:p>
+    <w:p>
+      <w:pPr>
+        <w:pStyle w:val="ListParagraph"/>
+        <w:numPr>
+          <w:ilvl w:val="0"/>
+          <w:numId w:val="3"/>
+        </w:numPr>
+      </w:pPr>
+      <w:r>
+        <w:t xml:space="preserve">Rescue 41 - </w:t>
+      </w:r>
+    </w:p>
+    <w:p>
+      <w:pPr>
+        <w:pStyle w:val="ListParagraph"/>
+        <w:numPr>
+          <w:ilvl w:val="0"/>
+          <w:numId w:val="3"/>
+        </w:numPr>
+      </w:pPr>
+      <w:r>
+        <w:t xml:space="preserve">Rescue 42 - </w:t>
+      </w:r>
+    </w:p>
+    <w:p/>
+    <w:p>
+      <w:pPr>
         <w:rPr>
           <w:rFonts w:ascii="Rubik Medium" w:hAnsi="Rubik Medium" w:cs="Rubik Medium"/>
         </w:rPr>
@@ -556,7 +647,45 @@
         <w:rPr>
           <w:rFonts w:ascii="Rubik Medium" w:hAnsi="Rubik Medium" w:cs="Rubik Medium"/>
         </w:rPr>
-        <w:t xml:space="preserve"> – large in rubik medium</w:t>
+        <w:t xml:space="preserve"> –</w:t>
+      </w:r>
+      <w:r>
+        <w:rPr>
+          <w:rFonts w:ascii="Rubik Medium" w:hAnsi="Rubik Medium" w:cs="Rubik Medium"/>
+        </w:rPr>
+        <w:t xml:space="preserve"> font</w:t>
+      </w:r>
+      <w:r>
+        <w:rPr>
+          <w:rFonts w:ascii="Rubik Medium" w:hAnsi="Rubik Medium" w:cs="Rubik Medium"/>
+        </w:rPr>
+        <w:t xml:space="preserve"> i</w:t>
+      </w:r>
+      <w:r>
+        <w:rPr>
+          <w:rFonts w:ascii="Rubik Medium" w:hAnsi="Rubik Medium" w:cs="Rubik Medium"/>
+        </w:rPr>
+        <w:t>s</w:t>
+      </w:r>
+      <w:r>
+        <w:rPr>
+          <w:rFonts w:ascii="Rubik Medium" w:hAnsi="Rubik Medium" w:cs="Rubik Medium"/>
+        </w:rPr>
+        <w:t xml:space="preserve"> </w:t>
+      </w:r>
+      <w:proofErr w:type="spellStart"/>
+      <w:r>
+        <w:rPr>
+          <w:rFonts w:ascii="Rubik Medium" w:hAnsi="Rubik Medium" w:cs="Rubik Medium"/>
+        </w:rPr>
+        <w:t>rubik</w:t>
+      </w:r>
+      <w:proofErr w:type="spellEnd"/>
+      <w:r>
+        <w:rPr>
+          <w:rFonts w:ascii="Rubik Medium" w:hAnsi="Rubik Medium" w:cs="Rubik Medium"/>
+        </w:rPr>
+        <w:t xml:space="preserve"> medium</w:t>
       </w:r>
     </w:p>
     <w:sectPr>
@@ -574,7 +703,7 @@
   <w:abstractNum w:abstractNumId="0" w15:restartNumberingAfterBreak="0">
     <w:nsid w:val="0CE260DC"/>
     <w:multiLevelType w:val="hybridMultilevel"/>
-    <w:tmpl w:val="4E32371E"/>
+    <w:tmpl w:val="E49AA946"/>
     <w:lvl w:ilvl="0" w:tplc="08090001">
       <w:start w:val="1"/>
       <w:numFmt w:val="bullet"/>
@@ -1563,6 +1692,23 @@
       <w:szCs w:val="26"/>
     </w:rPr>
   </w:style>
+  <w:style w:type="paragraph" w:styleId="NormalWeb">
+    <w:name w:val="Normal (Web)"/>
+    <w:basedOn w:val="Normal"/>
+    <w:uiPriority w:val="99"/>
+    <w:semiHidden/>
+    <w:unhideWhenUsed/>
+    <w:rsid w:val="00AD3EF6"/>
+    <w:pPr>
+      <w:spacing w:before="100" w:beforeAutospacing="1" w:after="100" w:afterAutospacing="1" w:line="240" w:lineRule="auto"/>
+    </w:pPr>
+    <w:rPr>
+      <w:rFonts w:ascii="Times New Roman" w:eastAsia="Times New Roman" w:hAnsi="Times New Roman" w:cs="Times New Roman"/>
+      <w:sz w:val="24"/>
+      <w:szCs w:val="24"/>
+      <w:lang w:eastAsia="en-GB"/>
+    </w:rPr>
+  </w:style>
 </w:styles>
 </file>
 

</xml_diff>

<commit_message>
added rescue 21 model, skin and doors. rescue 12 doors
</commit_message>
<xml_diff>
--- a/01 Misc Modding Files/RCFD Mod planning.docx
+++ b/01 Misc Modding Files/RCFD Mod planning.docx
@@ -172,13 +172,7 @@
         <w:t xml:space="preserve"> </w:t>
       </w:r>
       <w:r>
-        <w:t>LED ‘1</w:t>
-      </w:r>
-      <w:r>
-        <w:t>1</w:t>
-      </w:r>
-      <w:r>
-        <w:t>’ White with single orange stripe</w:t>
+        <w:t>LED ‘11’ White with single orange stripe</w:t>
       </w:r>
       <w:r>
         <w:t>, cyan border</w:t>
@@ -316,31 +310,61 @@
           <w:ilvl w:val="0"/>
           <w:numId w:val="2"/>
         </w:numPr>
-      </w:pPr>
-      <w:r>
-        <w:t xml:space="preserve">Command </w:t>
-      </w:r>
-      <w:r>
-        <w:t>1 – Battalion Chief Car</w:t>
-      </w:r>
-      <w:r>
+        <w:rPr>
+          <w:strike/>
+        </w:rPr>
+      </w:pPr>
+      <w:r>
+        <w:rPr>
+          <w:strike/>
+        </w:rPr>
+        <w:t>Command 1 – Battalion Chief Car</w:t>
+      </w:r>
+      <w:r>
+        <w:rPr>
+          <w:strike/>
+        </w:rPr>
         <w:t xml:space="preserve"> </w:t>
       </w:r>
       <w:r>
+        <w:rPr>
+          <w:strike/>
+        </w:rPr>
         <w:t>–</w:t>
       </w:r>
       <w:r>
+        <w:rPr>
+          <w:strike/>
+        </w:rPr>
         <w:t xml:space="preserve"> white</w:t>
       </w:r>
       <w:r>
+        <w:rPr>
+          <w:strike/>
+        </w:rPr>
         <w:t xml:space="preserve"> LED ‘D1’</w:t>
       </w:r>
       <w:r>
+        <w:rPr>
+          <w:strike/>
+        </w:rPr>
         <w:t xml:space="preserve"> White with green then blue stripe</w:t>
       </w:r>
     </w:p>
     <w:p>
       <w:pPr>
+        <w:pStyle w:val="ListParagraph"/>
+        <w:numPr>
+          <w:ilvl w:val="0"/>
+          <w:numId w:val="2"/>
+        </w:numPr>
+      </w:pPr>
+      <w:r>
+        <w:t>Chief Car – Ford Explorer?</w:t>
+      </w:r>
+    </w:p>
+    <w:p>
+      <w:pPr>
         <w:pStyle w:val="Heading2"/>
       </w:pPr>
       <w:r>
@@ -401,16 +425,179 @@
         </w:numPr>
       </w:pPr>
       <w:r>
-        <w:t>Rescue 21</w:t>
+        <w:t>Rescue 21 </w:t>
+      </w:r>
+      <w:r>
+        <w:t>– ALS ambulance</w:t>
+      </w:r>
+      <w:r>
+        <w:t xml:space="preserve"> LED ‘21’ yellow with white stripe</w:t>
+      </w:r>
+    </w:p>
+    <w:p>
+      <w:pPr>
+        <w:pStyle w:val="ListParagraph"/>
+        <w:numPr>
+          <w:ilvl w:val="0"/>
+          <w:numId w:val="3"/>
+        </w:numPr>
+        <w:rPr>
+          <w:strike/>
+        </w:rPr>
+      </w:pPr>
+      <w:r>
+        <w:rPr>
+          <w:strike/>
+        </w:rPr>
+        <w:t>Rescue 22 – ALS ambulance</w:t>
+      </w:r>
+    </w:p>
+    <w:p>
+      <w:pPr>
+        <w:pStyle w:val="Heading2"/>
+      </w:pPr>
+      <w:r>
+        <w:t xml:space="preserve">Fire Station No. 3 - 1001 Maple Road, Bay Lake </w:t>
+      </w:r>
+    </w:p>
+    <w:p>
+      <w:pPr>
+        <w:pStyle w:val="ListParagraph"/>
+        <w:numPr>
+          <w:ilvl w:val="0"/>
+          <w:numId w:val="3"/>
+        </w:numPr>
+      </w:pPr>
+      <w:r>
+        <w:t>Engine 31 </w:t>
+      </w:r>
+      <w:r>
+        <w:t>–</w:t>
+      </w:r>
+      <w:r>
+        <w:t xml:space="preserve"> </w:t>
+      </w:r>
+      <w:r>
+        <w:t>ALS Engine</w:t>
+      </w:r>
+      <w:r>
+        <w:t xml:space="preserve"> </w:t>
+      </w:r>
+      <w:r>
+        <w:t>led</w:t>
+      </w:r>
+      <w:r>
+        <w:t xml:space="preserve"> ‘31’ yellow</w:t>
+      </w:r>
+    </w:p>
+    <w:p>
+      <w:pPr>
+        <w:pStyle w:val="ListParagraph"/>
+        <w:numPr>
+          <w:ilvl w:val="0"/>
+          <w:numId w:val="2"/>
+        </w:numPr>
+      </w:pPr>
+      <w:r>
+        <w:t>Rescue 31 – ALS ambulance</w:t>
+      </w:r>
+      <w:r>
+        <w:t xml:space="preserve"> LED ‘31’ yellow with white stripe</w:t>
+      </w:r>
+    </w:p>
+    <w:p>
+      <w:pPr>
+        <w:pStyle w:val="ListParagraph"/>
+        <w:numPr>
+          <w:ilvl w:val="0"/>
+          <w:numId w:val="4"/>
+        </w:numPr>
+        <w:rPr>
+          <w:strike/>
+        </w:rPr>
+      </w:pPr>
+      <w:r>
+        <w:rPr>
+          <w:strike/>
+        </w:rPr>
+        <w:t xml:space="preserve">Truck 3 - 2018 Peterbilt / </w:t>
+      </w:r>
+      <w:proofErr w:type="spellStart"/>
+      <w:r>
+        <w:rPr>
+          <w:strike/>
+        </w:rPr>
+        <w:t>Bronto</w:t>
+      </w:r>
+      <w:proofErr w:type="spellEnd"/>
+      <w:r>
+        <w:rPr>
+          <w:strike/>
+        </w:rPr>
+        <w:t xml:space="preserve"> 173' Platform </w:t>
+      </w:r>
+      <w:proofErr w:type="spellStart"/>
+      <w:r>
+        <w:rPr>
+          <w:strike/>
+        </w:rPr>
+        <w:t>Skyliner</w:t>
+      </w:r>
+      <w:proofErr w:type="spellEnd"/>
+      <w:r>
+        <w:rPr>
+          <w:strike/>
+        </w:rPr>
+        <w:t xml:space="preserve"> Rescue Aerial Platform</w:t>
+      </w:r>
+    </w:p>
+    <w:p>
+      <w:pPr>
+        <w:pStyle w:val="ListParagraph"/>
+        <w:numPr>
+          <w:ilvl w:val="0"/>
+          <w:numId w:val="4"/>
+        </w:numPr>
+      </w:pPr>
+      <w:r>
+        <w:t>Woods 3</w:t>
+      </w:r>
+      <w:r>
+        <w:t>1</w:t>
       </w:r>
       <w:r>
         <w:t> </w:t>
       </w:r>
       <w:r>
-        <w:t>– ALS ambulance</w:t>
-      </w:r>
-      <w:r>
-        <w:t xml:space="preserve"> LED ‘21’ yellow with white stripe</w:t>
+        <w:t>–</w:t>
+      </w:r>
+      <w:r>
+        <w:t xml:space="preserve"> </w:t>
+      </w:r>
+      <w:r>
+        <w:t>Brush Truck</w:t>
+      </w:r>
+      <w:r>
+        <w:t xml:space="preserve"> halogen ‘31’ yellow</w:t>
+      </w:r>
+    </w:p>
+    <w:p>
+      <w:pPr>
+        <w:pStyle w:val="Heading2"/>
+      </w:pPr>
+      <w:r>
+        <w:t xml:space="preserve">Fire Station 4 - 1920 East Buena Vista </w:t>
+      </w:r>
+      <w:proofErr w:type="gramStart"/>
+      <w:r>
+        <w:t xml:space="preserve">Drive </w:t>
+      </w:r>
+      <w:r>
+        <w:t xml:space="preserve"> -</w:t>
+      </w:r>
+      <w:proofErr w:type="gramEnd"/>
+      <w:r>
+        <w:t xml:space="preserve"> not initially in mod.</w:t>
       </w:r>
     </w:p>
     <w:p>
@@ -420,23 +607,12 @@
           <w:ilvl w:val="0"/>
           <w:numId w:val="3"/>
         </w:numPr>
-        <w:rPr>
-          <w:strike/>
-        </w:rPr>
-      </w:pPr>
-      <w:r>
-        <w:rPr>
-          <w:strike/>
-        </w:rPr>
-        <w:t>Rescue 22 – ALS ambulance</w:t>
-      </w:r>
-    </w:p>
-    <w:p>
-      <w:pPr>
-        <w:pStyle w:val="Heading2"/>
-      </w:pPr>
-      <w:r>
-        <w:t xml:space="preserve">Fire Station No. 3 - 1001 Maple Road, Bay Lake </w:t>
+      </w:pPr>
+      <w:r>
+        <w:t xml:space="preserve">Engine 41 - </w:t>
+      </w:r>
+      <w:r>
+        <w:t>ALS Engine with the LA mod BLS engine as a base LED ‘41’ yellow</w:t>
       </w:r>
     </w:p>
     <w:p>
@@ -448,269 +624,97 @@
         </w:numPr>
       </w:pPr>
       <w:r>
-        <w:t>Engine 31 </w:t>
-      </w:r>
-      <w:r>
-        <w:t>–</w:t>
-      </w:r>
-      <w:r>
+        <w:t xml:space="preserve">Rescue 41 - </w:t>
+      </w:r>
+    </w:p>
+    <w:p>
+      <w:pPr>
+        <w:pStyle w:val="ListParagraph"/>
+        <w:numPr>
+          <w:ilvl w:val="0"/>
+          <w:numId w:val="3"/>
+        </w:numPr>
+      </w:pPr>
+      <w:r>
+        <w:t xml:space="preserve">Rescue 42 - </w:t>
+      </w:r>
+    </w:p>
+    <w:p/>
+    <w:p>
+      <w:pPr>
+        <w:rPr>
+          <w:rFonts w:ascii="Rubik Medium" w:hAnsi="Rubik Medium" w:cs="Rubik Medium"/>
+        </w:rPr>
+      </w:pPr>
+    </w:p>
+    <w:p>
+      <w:pPr>
+        <w:rPr>
+          <w:rFonts w:ascii="Rubik Medium" w:hAnsi="Rubik Medium" w:cs="Rubik Medium"/>
+        </w:rPr>
+      </w:pPr>
+      <w:r>
+        <w:rPr>
+          <w:rFonts w:ascii="Rubik Medium" w:hAnsi="Rubik Medium" w:cs="Rubik Medium"/>
+        </w:rPr>
+        <w:t>REEDY CREEK</w:t>
+      </w:r>
+      <w:r>
+        <w:rPr>
+          <w:rFonts w:ascii="Rubik Medium" w:hAnsi="Rubik Medium" w:cs="Rubik Medium"/>
+        </w:rPr>
+        <w:t xml:space="preserve"> –</w:t>
+      </w:r>
+      <w:r>
+        <w:rPr>
+          <w:rFonts w:ascii="Rubik Medium" w:hAnsi="Rubik Medium" w:cs="Rubik Medium"/>
+        </w:rPr>
+        <w:t xml:space="preserve"> font</w:t>
+      </w:r>
+      <w:r>
+        <w:rPr>
+          <w:rFonts w:ascii="Rubik Medium" w:hAnsi="Rubik Medium" w:cs="Rubik Medium"/>
+        </w:rPr>
+        <w:t xml:space="preserve"> i</w:t>
+      </w:r>
+      <w:r>
+        <w:rPr>
+          <w:rFonts w:ascii="Rubik Medium" w:hAnsi="Rubik Medium" w:cs="Rubik Medium"/>
+        </w:rPr>
+        <w:t>s</w:t>
+      </w:r>
+      <w:r>
+        <w:rPr>
+          <w:rFonts w:ascii="Rubik Medium" w:hAnsi="Rubik Medium" w:cs="Rubik Medium"/>
+        </w:rPr>
         <w:t xml:space="preserve"> </w:t>
       </w:r>
-      <w:r>
-        <w:t>ALS Engin</w:t>
-      </w:r>
-      <w:r>
-        <w:t>e</w:t>
-      </w:r>
-      <w:r>
-        <w:t xml:space="preserve"> </w:t>
-      </w:r>
-      <w:r>
-        <w:t>led</w:t>
-      </w:r>
-      <w:r>
-        <w:t xml:space="preserve"> ‘</w:t>
-      </w:r>
-      <w:r>
-        <w:t>3</w:t>
-      </w:r>
-      <w:r>
-        <w:t>1’ yellow</w:t>
-      </w:r>
-    </w:p>
-    <w:p>
-      <w:pPr>
-        <w:pStyle w:val="ListParagraph"/>
-        <w:numPr>
-          <w:ilvl w:val="0"/>
-          <w:numId w:val="2"/>
-        </w:numPr>
-      </w:pPr>
-      <w:r>
-        <w:t>Rescue 31 – ALS ambulance</w:t>
-      </w:r>
-      <w:r>
-        <w:t xml:space="preserve"> </w:t>
-      </w:r>
-      <w:r>
-        <w:t>LED ‘</w:t>
-      </w:r>
-      <w:r>
-        <w:t>3</w:t>
-      </w:r>
-      <w:r>
-        <w:t>1’ yellow with white stripe</w:t>
-      </w:r>
-    </w:p>
-    <w:p>
-      <w:pPr>
-        <w:pStyle w:val="ListParagraph"/>
-        <w:numPr>
-          <w:ilvl w:val="0"/>
-          <w:numId w:val="4"/>
-        </w:numPr>
-        <w:rPr>
-          <w:strike/>
-        </w:rPr>
-      </w:pPr>
-      <w:r>
-        <w:rPr>
-          <w:strike/>
-        </w:rPr>
-        <w:t xml:space="preserve">Truck 3 - 2018 Peterbilt / </w:t>
-      </w:r>
       <w:proofErr w:type="spellStart"/>
       <w:r>
         <w:rPr>
-          <w:strike/>
-        </w:rPr>
-        <w:t>Bronto</w:t>
+          <w:rFonts w:ascii="Rubik Medium" w:hAnsi="Rubik Medium" w:cs="Rubik Medium"/>
+        </w:rPr>
+        <w:t>rubik</w:t>
       </w:r>
       <w:proofErr w:type="spellEnd"/>
       <w:r>
         <w:rPr>
-          <w:strike/>
-        </w:rPr>
-        <w:t xml:space="preserve"> 173' Platform </w:t>
-      </w:r>
-      <w:proofErr w:type="spellStart"/>
-      <w:r>
-        <w:rPr>
-          <w:strike/>
-        </w:rPr>
-        <w:t>Skyliner</w:t>
-      </w:r>
-      <w:proofErr w:type="spellEnd"/>
-      <w:r>
-        <w:rPr>
-          <w:strike/>
-        </w:rPr>
-        <w:t xml:space="preserve"> Rescue Aerial Platform</w:t>
-      </w:r>
-    </w:p>
-    <w:p>
-      <w:pPr>
-        <w:pStyle w:val="ListParagraph"/>
-        <w:numPr>
-          <w:ilvl w:val="0"/>
-          <w:numId w:val="4"/>
-        </w:numPr>
-      </w:pPr>
-      <w:r>
-        <w:t>Woods 3</w:t>
-      </w:r>
-      <w:r>
-        <w:t>1</w:t>
-      </w:r>
-      <w:r>
-        <w:t> </w:t>
-      </w:r>
-      <w:r>
-        <w:t>–</w:t>
-      </w:r>
-      <w:r>
-        <w:t xml:space="preserve"> </w:t>
-      </w:r>
-      <w:r>
-        <w:t>Brush Truck</w:t>
-      </w:r>
-      <w:r>
-        <w:t xml:space="preserve"> halogen ‘31’ yellow</w:t>
-      </w:r>
-    </w:p>
-    <w:p>
-      <w:pPr>
-        <w:pStyle w:val="Heading2"/>
-      </w:pPr>
-      <w:r>
-        <w:t xml:space="preserve">Fire Station 4 - 1920 East Buena Vista </w:t>
-      </w:r>
-      <w:proofErr w:type="gramStart"/>
-      <w:r>
-        <w:t xml:space="preserve">Drive </w:t>
-      </w:r>
-      <w:r>
-        <w:t xml:space="preserve"> -</w:t>
-      </w:r>
-      <w:proofErr w:type="gramEnd"/>
-      <w:r>
-        <w:t xml:space="preserve"> not initially in mod.</w:t>
-      </w:r>
-    </w:p>
-    <w:p>
-      <w:pPr>
-        <w:pStyle w:val="ListParagraph"/>
-        <w:numPr>
-          <w:ilvl w:val="0"/>
-          <w:numId w:val="3"/>
-        </w:numPr>
-      </w:pPr>
-      <w:r>
-        <w:t xml:space="preserve">Engine 41 - </w:t>
-      </w:r>
-      <w:r>
-        <w:t xml:space="preserve">ALS Engine </w:t>
-      </w:r>
-      <w:r>
-        <w:t>with the LA mod BLS engine as a base LED</w:t>
-      </w:r>
-      <w:r>
-        <w:t xml:space="preserve"> ‘</w:t>
-      </w:r>
-      <w:r>
-        <w:t>4</w:t>
-      </w:r>
-      <w:r>
-        <w:t>1’ yellow</w:t>
-      </w:r>
-    </w:p>
-    <w:p>
-      <w:pPr>
-        <w:pStyle w:val="ListParagraph"/>
-        <w:numPr>
-          <w:ilvl w:val="0"/>
-          <w:numId w:val="3"/>
-        </w:numPr>
-      </w:pPr>
-      <w:r>
-        <w:t xml:space="preserve">Rescue 41 - </w:t>
-      </w:r>
-    </w:p>
-    <w:p>
-      <w:pPr>
-        <w:pStyle w:val="ListParagraph"/>
-        <w:numPr>
-          <w:ilvl w:val="0"/>
-          <w:numId w:val="3"/>
-        </w:numPr>
-      </w:pPr>
-      <w:r>
-        <w:t xml:space="preserve">Rescue 42 - </w:t>
-      </w:r>
-    </w:p>
-    <w:p/>
-    <w:p>
-      <w:pPr>
-        <w:rPr>
           <w:rFonts w:ascii="Rubik Medium" w:hAnsi="Rubik Medium" w:cs="Rubik Medium"/>
         </w:rPr>
-      </w:pPr>
-    </w:p>
-    <w:p>
-      <w:pPr>
-        <w:rPr>
-          <w:rFonts w:ascii="Rubik Medium" w:hAnsi="Rubik Medium" w:cs="Rubik Medium"/>
-        </w:rPr>
-      </w:pPr>
-      <w:r>
-        <w:rPr>
-          <w:rFonts w:ascii="Rubik Medium" w:hAnsi="Rubik Medium" w:cs="Rubik Medium"/>
-        </w:rPr>
-        <w:t>REEDY CREEK</w:t>
-      </w:r>
-      <w:r>
-        <w:rPr>
-          <w:rFonts w:ascii="Rubik Medium" w:hAnsi="Rubik Medium" w:cs="Rubik Medium"/>
-        </w:rPr>
-        <w:t xml:space="preserve"> –</w:t>
-      </w:r>
-      <w:r>
-        <w:rPr>
-          <w:rFonts w:ascii="Rubik Medium" w:hAnsi="Rubik Medium" w:cs="Rubik Medium"/>
-        </w:rPr>
-        <w:t xml:space="preserve"> font</w:t>
-      </w:r>
-      <w:r>
-        <w:rPr>
-          <w:rFonts w:ascii="Rubik Medium" w:hAnsi="Rubik Medium" w:cs="Rubik Medium"/>
-        </w:rPr>
-        <w:t xml:space="preserve"> i</w:t>
-      </w:r>
-      <w:r>
-        <w:rPr>
-          <w:rFonts w:ascii="Rubik Medium" w:hAnsi="Rubik Medium" w:cs="Rubik Medium"/>
-        </w:rPr>
-        <w:t>s</w:t>
-      </w:r>
-      <w:r>
-        <w:rPr>
-          <w:rFonts w:ascii="Rubik Medium" w:hAnsi="Rubik Medium" w:cs="Rubik Medium"/>
-        </w:rPr>
-        <w:t xml:space="preserve"> </w:t>
-      </w:r>
-      <w:proofErr w:type="spellStart"/>
-      <w:r>
-        <w:rPr>
-          <w:rFonts w:ascii="Rubik Medium" w:hAnsi="Rubik Medium" w:cs="Rubik Medium"/>
-        </w:rPr>
-        <w:t>rubik</w:t>
-      </w:r>
-      <w:proofErr w:type="spellEnd"/>
-      <w:r>
-        <w:rPr>
-          <w:rFonts w:ascii="Rubik Medium" w:hAnsi="Rubik Medium" w:cs="Rubik Medium"/>
-        </w:rPr>
         <w:t xml:space="preserve"> medium</w:t>
+      </w:r>
+    </w:p>
+    <w:p>
+      <w:pPr>
+        <w:rPr>
+          <w:rFonts w:ascii="MV Boli" w:hAnsi="MV Boli" w:cs="MV Boli"/>
+        </w:rPr>
+      </w:pPr>
+      <w:r>
+        <w:rPr>
+          <w:rFonts w:ascii="MV Boli" w:hAnsi="MV Boli" w:cs="MV Boli"/>
+        </w:rPr>
+        <w:t>Advanced Life Support</w:t>
       </w:r>
     </w:p>
     <w:sectPr>
@@ -1315,6 +1319,7 @@
     <w:lsdException w:name="HTML Sample" w:semiHidden="1" w:unhideWhenUsed="1"/>
     <w:lsdException w:name="HTML Typewriter" w:semiHidden="1" w:unhideWhenUsed="1"/>
     <w:lsdException w:name="HTML Variable" w:semiHidden="1" w:unhideWhenUsed="1"/>
+    <w:lsdException w:name="Normal Table" w:semiHidden="1" w:unhideWhenUsed="1"/>
     <w:lsdException w:name="annotation subject" w:semiHidden="1" w:unhideWhenUsed="1"/>
     <w:lsdException w:name="No List" w:semiHidden="1" w:unhideWhenUsed="1"/>
     <w:lsdException w:name="Outline List 1" w:semiHidden="1" w:unhideWhenUsed="1"/>
@@ -1361,8 +1366,10 @@
     <w:lsdException w:name="Table Subtle 2" w:semiHidden="1" w:unhideWhenUsed="1"/>
     <w:lsdException w:name="Table Web 1" w:semiHidden="1" w:unhideWhenUsed="1"/>
     <w:lsdException w:name="Table Web 2" w:semiHidden="1" w:unhideWhenUsed="1"/>
+    <w:lsdException w:name="Table Web 3" w:semiHidden="1" w:unhideWhenUsed="1"/>
     <w:lsdException w:name="Balloon Text" w:semiHidden="1" w:unhideWhenUsed="1"/>
     <w:lsdException w:name="Table Grid" w:uiPriority="39"/>
+    <w:lsdException w:name="Table Theme" w:semiHidden="1" w:unhideWhenUsed="1"/>
     <w:lsdException w:name="Placeholder Text" w:semiHidden="1"/>
     <w:lsdException w:name="No Spacing" w:uiPriority="1" w:qFormat="1"/>
     <w:lsdException w:name="Light Shading" w:uiPriority="60"/>

</xml_diff>

<commit_message>
add squad 1 to floodlight animation script
</commit_message>
<xml_diff>
--- a/01 Misc Modding Files/RCFD Mod planning.docx
+++ b/01 Misc Modding Files/RCFD Mod planning.docx
@@ -47,24 +47,120 @@
           <w:ilvl w:val="0"/>
           <w:numId w:val="2"/>
         </w:numPr>
-      </w:pPr>
-      <w:r>
-        <w:t>Engine 11 </w:t>
+        <w:rPr>
+          <w:color w:val="70AD47" w:themeColor="accent6"/>
+        </w:rPr>
+      </w:pPr>
+      <w:r>
+        <w:rPr>
+          <w:color w:val="70AD47" w:themeColor="accent6"/>
+        </w:rPr>
+        <w:t>Engine 11 – ALS Engine</w:t>
+      </w:r>
+      <w:r>
+        <w:rPr>
+          <w:color w:val="70AD47" w:themeColor="accent6"/>
+        </w:rPr>
+        <w:t xml:space="preserve"> LED</w:t>
+      </w:r>
+      <w:r>
+        <w:rPr>
+          <w:color w:val="70AD47" w:themeColor="accent6"/>
+        </w:rPr>
+        <w:t xml:space="preserve"> ‘11’</w:t>
+      </w:r>
+      <w:r>
+        <w:rPr>
+          <w:color w:val="70AD47" w:themeColor="accent6"/>
+        </w:rPr>
+        <w:t xml:space="preserve"> yellow</w:t>
+      </w:r>
+    </w:p>
+    <w:p>
+      <w:pPr>
+        <w:pStyle w:val="ListParagraph"/>
+        <w:numPr>
+          <w:ilvl w:val="0"/>
+          <w:numId w:val="2"/>
+        </w:numPr>
+      </w:pPr>
+      <w:r>
+        <w:t xml:space="preserve">Tower 1 </w:t>
       </w:r>
       <w:r>
         <w:t>–</w:t>
       </w:r>
       <w:r>
+        <w:t> </w:t>
+      </w:r>
+      <w:r>
+        <w:t>Ladder truck</w:t>
+      </w:r>
+      <w:r>
+        <w:t xml:space="preserve"> LED</w:t>
+      </w:r>
+      <w:r>
+        <w:t xml:space="preserve"> ‘T1’</w:t>
+      </w:r>
+      <w:r>
+        <w:t xml:space="preserve"> yellow</w:t>
+      </w:r>
+    </w:p>
+    <w:p>
+      <w:pPr>
+        <w:pStyle w:val="ListParagraph"/>
+        <w:numPr>
+          <w:ilvl w:val="0"/>
+          <w:numId w:val="2"/>
+        </w:numPr>
+        <w:rPr>
+          <w:color w:val="70AD47" w:themeColor="accent6"/>
+        </w:rPr>
+      </w:pPr>
+      <w:r>
+        <w:rPr>
+          <w:color w:val="70AD47" w:themeColor="accent6"/>
+        </w:rPr>
+        <w:t>Squad 1 – USAR Squad</w:t>
+      </w:r>
+      <w:r>
+        <w:rPr>
+          <w:color w:val="70AD47" w:themeColor="accent6"/>
+        </w:rPr>
+        <w:t xml:space="preserve"> LED</w:t>
+      </w:r>
+      <w:r>
+        <w:rPr>
+          <w:color w:val="70AD47" w:themeColor="accent6"/>
+        </w:rPr>
+        <w:t xml:space="preserve"> ‘1’</w:t>
+      </w:r>
+      <w:r>
+        <w:rPr>
+          <w:color w:val="70AD47" w:themeColor="accent6"/>
+        </w:rPr>
+        <w:t xml:space="preserve"> yellow</w:t>
+      </w:r>
+    </w:p>
+    <w:p>
+      <w:pPr>
+        <w:pStyle w:val="ListParagraph"/>
+        <w:numPr>
+          <w:ilvl w:val="0"/>
+          <w:numId w:val="2"/>
+        </w:numPr>
+      </w:pPr>
+      <w:r>
+        <w:t>Squad 2 </w:t>
+      </w:r>
+      <w:r>
+        <w:t>–</w:t>
+      </w:r>
+      <w:r>
         <w:t xml:space="preserve"> </w:t>
       </w:r>
       <w:r>
-        <w:t>ALS Engine</w:t>
-      </w:r>
-      <w:r>
-        <w:t xml:space="preserve"> LED</w:t>
-      </w:r>
-      <w:r>
-        <w:t xml:space="preserve"> ‘11’</w:t>
+        <w:t>Hazmat halogen ‘S2’</w:t>
       </w:r>
       <w:r>
         <w:t xml:space="preserve"> yellow</w:t>
@@ -77,113 +173,39 @@
           <w:ilvl w:val="0"/>
           <w:numId w:val="2"/>
         </w:numPr>
-      </w:pPr>
-      <w:r>
-        <w:t xml:space="preserve">Tower 1 </w:t>
-      </w:r>
-      <w:r>
-        <w:t>–</w:t>
-      </w:r>
-      <w:r>
-        <w:t> </w:t>
-      </w:r>
-      <w:r>
-        <w:t>Ladder truck</w:t>
-      </w:r>
-      <w:r>
-        <w:t xml:space="preserve"> LED</w:t>
-      </w:r>
-      <w:r>
-        <w:t xml:space="preserve"> ‘T1’</w:t>
-      </w:r>
-      <w:r>
-        <w:t xml:space="preserve"> yellow</w:t>
-      </w:r>
-    </w:p>
-    <w:p>
-      <w:pPr>
-        <w:pStyle w:val="ListParagraph"/>
-        <w:numPr>
-          <w:ilvl w:val="0"/>
-          <w:numId w:val="2"/>
-        </w:numPr>
-      </w:pPr>
-      <w:r>
-        <w:t>Squad 1 </w:t>
-      </w:r>
-      <w:r>
-        <w:t>–</w:t>
-      </w:r>
-      <w:r>
-        <w:t xml:space="preserve"> </w:t>
-      </w:r>
-      <w:r>
-        <w:t>USAR Squad</w:t>
-      </w:r>
-      <w:r>
-        <w:t xml:space="preserve"> LED</w:t>
-      </w:r>
-      <w:r>
-        <w:t xml:space="preserve"> ‘1’</w:t>
-      </w:r>
-      <w:r>
-        <w:t xml:space="preserve"> yellow</w:t>
-      </w:r>
-    </w:p>
-    <w:p>
-      <w:pPr>
-        <w:pStyle w:val="ListParagraph"/>
-        <w:numPr>
-          <w:ilvl w:val="0"/>
-          <w:numId w:val="2"/>
-        </w:numPr>
-      </w:pPr>
-      <w:r>
-        <w:t>Squad 2 </w:t>
-      </w:r>
-      <w:r>
-        <w:t>–</w:t>
-      </w:r>
-      <w:r>
-        <w:t xml:space="preserve"> </w:t>
-      </w:r>
-      <w:r>
-        <w:t>Hazmat halogen ‘S2’</w:t>
-      </w:r>
-      <w:r>
-        <w:t xml:space="preserve"> yellow</w:t>
-      </w:r>
-    </w:p>
-    <w:p>
-      <w:pPr>
-        <w:pStyle w:val="ListParagraph"/>
-        <w:numPr>
-          <w:ilvl w:val="0"/>
-          <w:numId w:val="2"/>
-        </w:numPr>
-      </w:pPr>
-      <w:r>
-        <w:t>Rescue 11</w:t>
-      </w:r>
-      <w:r>
-        <w:t xml:space="preserve"> - ALS ambulance</w:t>
-      </w:r>
-      <w:r>
-        <w:t xml:space="preserve"> </w:t>
-      </w:r>
-      <w:r>
-        <w:t>LED ‘11’ White with single orange stripe</w:t>
-      </w:r>
-      <w:r>
+        <w:rPr>
+          <w:color w:val="70AD47" w:themeColor="accent6"/>
+        </w:rPr>
+      </w:pPr>
+      <w:r>
+        <w:rPr>
+          <w:color w:val="70AD47" w:themeColor="accent6"/>
+        </w:rPr>
+        <w:t>Rescue 11 - ALS ambulance</w:t>
+      </w:r>
+      <w:r>
+        <w:rPr>
+          <w:color w:val="70AD47" w:themeColor="accent6"/>
+        </w:rPr>
+        <w:t xml:space="preserve"> LED ‘11’ White with single orange stripe</w:t>
+      </w:r>
+      <w:r>
+        <w:rPr>
+          <w:color w:val="70AD47" w:themeColor="accent6"/>
+        </w:rPr>
         <w:t>, cyan border</w:t>
       </w:r>
       <w:r>
+        <w:rPr>
+          <w:color w:val="70AD47" w:themeColor="accent6"/>
+        </w:rPr>
         <w:t xml:space="preserve">. Orange goes around back with no chevrons too. Pic 2 here: </w:t>
       </w:r>
       <w:hyperlink r:id="rId5" w:history="1">
         <w:r>
           <w:rPr>
             <w:rStyle w:val="Hyperlink"/>
+            <w:color w:val="70AD47" w:themeColor="accent6"/>
           </w:rPr>
           <w:t>https://www.schenkelshultz.com/portfolio/reedy-creek-fire-station/</w:t>
         </w:r>
@@ -196,21 +218,325 @@
           <w:ilvl w:val="0"/>
           <w:numId w:val="2"/>
         </w:numPr>
-      </w:pPr>
-      <w:r>
-        <w:t>Rescue 12 -</w:t>
-      </w:r>
-      <w:r>
-        <w:t xml:space="preserve"> ALS</w:t>
-      </w:r>
-      <w:r>
+        <w:rPr>
+          <w:color w:val="70AD47" w:themeColor="accent6"/>
+        </w:rPr>
+      </w:pPr>
+      <w:r>
+        <w:rPr>
+          <w:color w:val="70AD47" w:themeColor="accent6"/>
+        </w:rPr>
+        <w:t>Rescue 12 - ALS ambulance</w:t>
+      </w:r>
+      <w:r>
+        <w:rPr>
+          <w:color w:val="70AD47" w:themeColor="accent6"/>
+        </w:rPr>
+        <w:t xml:space="preserve"> LED ‘12’ White with single orange stripe</w:t>
+      </w:r>
+    </w:p>
+    <w:p>
+      <w:pPr>
+        <w:pStyle w:val="ListParagraph"/>
+        <w:numPr>
+          <w:ilvl w:val="0"/>
+          <w:numId w:val="2"/>
+        </w:numPr>
+        <w:rPr>
+          <w:strike/>
+        </w:rPr>
+      </w:pPr>
+      <w:r>
+        <w:rPr>
+          <w:strike/>
+        </w:rPr>
+        <w:t>Car 1 - Ford F-150</w:t>
+      </w:r>
+    </w:p>
+    <w:p>
+      <w:pPr>
+        <w:pStyle w:val="ListParagraph"/>
+        <w:numPr>
+          <w:ilvl w:val="0"/>
+          <w:numId w:val="2"/>
+        </w:numPr>
+        <w:rPr>
+          <w:strike/>
+        </w:rPr>
+      </w:pPr>
+      <w:r>
+        <w:rPr>
+          <w:strike/>
+        </w:rPr>
+        <w:t>Car 2 - Ford Explorer</w:t>
+      </w:r>
+    </w:p>
+    <w:p>
+      <w:pPr>
+        <w:pStyle w:val="ListParagraph"/>
+        <w:numPr>
+          <w:ilvl w:val="0"/>
+          <w:numId w:val="2"/>
+        </w:numPr>
+        <w:rPr>
+          <w:strike/>
+        </w:rPr>
+      </w:pPr>
+      <w:r>
+        <w:rPr>
+          <w:strike/>
+        </w:rPr>
+        <w:t>Platform 1 - 2008 International / Tesco 6x6 26' Scissor Lift-Monorail Rescue</w:t>
+      </w:r>
+    </w:p>
+    <w:p>
+      <w:pPr>
+        <w:pStyle w:val="ListParagraph"/>
+        <w:numPr>
+          <w:ilvl w:val="0"/>
+          <w:numId w:val="2"/>
+        </w:numPr>
+        <w:rPr>
+          <w:strike/>
+        </w:rPr>
+      </w:pPr>
+      <w:r>
+        <w:rPr>
+          <w:strike/>
+        </w:rPr>
+        <w:t>MEC Titan Boom 60-S</w:t>
+      </w:r>
+    </w:p>
+    <w:p>
+      <w:pPr>
+        <w:pStyle w:val="ListParagraph"/>
+        <w:numPr>
+          <w:ilvl w:val="0"/>
+          <w:numId w:val="2"/>
+        </w:numPr>
+        <w:rPr>
+          <w:strike/>
+        </w:rPr>
+      </w:pPr>
+      <w:r>
+        <w:rPr>
+          <w:strike/>
+        </w:rPr>
+        <w:t>Military Heavy Mover with Mass Casualty POD</w:t>
+      </w:r>
+    </w:p>
+    <w:p>
+      <w:pPr>
+        <w:pStyle w:val="ListParagraph"/>
+        <w:numPr>
+          <w:ilvl w:val="0"/>
+          <w:numId w:val="2"/>
+        </w:numPr>
+        <w:rPr>
+          <w:strike/>
+        </w:rPr>
+      </w:pPr>
+      <w:r>
+        <w:rPr>
+          <w:strike/>
+        </w:rPr>
+        <w:t>Command 1 – Battalion Chief Car</w:t>
+      </w:r>
+      <w:r>
+        <w:rPr>
+          <w:strike/>
+        </w:rPr>
         <w:t xml:space="preserve"> </w:t>
       </w:r>
       <w:r>
-        <w:t>ambulance</w:t>
-      </w:r>
-      <w:r>
-        <w:t xml:space="preserve"> LED ‘12’ White with single orange stripe</w:t>
+        <w:rPr>
+          <w:strike/>
+        </w:rPr>
+        <w:t>–</w:t>
+      </w:r>
+      <w:r>
+        <w:rPr>
+          <w:strike/>
+        </w:rPr>
+        <w:t xml:space="preserve"> white</w:t>
+      </w:r>
+      <w:r>
+        <w:rPr>
+          <w:strike/>
+        </w:rPr>
+        <w:t xml:space="preserve"> LED ‘D1’</w:t>
+      </w:r>
+      <w:r>
+        <w:rPr>
+          <w:strike/>
+        </w:rPr>
+        <w:t xml:space="preserve"> White with green then blue stripe</w:t>
+      </w:r>
+    </w:p>
+    <w:p>
+      <w:pPr>
+        <w:pStyle w:val="Heading2"/>
+      </w:pPr>
+      <w:r>
+        <w:t xml:space="preserve">Fire Station No. 2 - 1600 Buena Vista Drive </w:t>
+      </w:r>
+    </w:p>
+    <w:p>
+      <w:pPr>
+        <w:pStyle w:val="ListParagraph"/>
+        <w:numPr>
+          <w:ilvl w:val="0"/>
+          <w:numId w:val="3"/>
+        </w:numPr>
+        <w:rPr>
+          <w:color w:val="70AD47" w:themeColor="accent6"/>
+        </w:rPr>
+      </w:pPr>
+      <w:r>
+        <w:rPr>
+          <w:color w:val="70AD47" w:themeColor="accent6"/>
+        </w:rPr>
+        <w:t>Engine 21 </w:t>
+      </w:r>
+      <w:r>
+        <w:rPr>
+          <w:color w:val="70AD47" w:themeColor="accent6"/>
+        </w:rPr>
+        <w:t>– ALS Engine</w:t>
+      </w:r>
+      <w:r>
+        <w:rPr>
+          <w:color w:val="70AD47" w:themeColor="accent6"/>
+        </w:rPr>
+        <w:t xml:space="preserve"> </w:t>
+      </w:r>
+      <w:r>
+        <w:rPr>
+          <w:color w:val="70AD47" w:themeColor="accent6"/>
+        </w:rPr>
+        <w:t>halogen ‘21’ yellow</w:t>
+      </w:r>
+    </w:p>
+    <w:p>
+      <w:pPr>
+        <w:pStyle w:val="ListParagraph"/>
+        <w:numPr>
+          <w:ilvl w:val="0"/>
+          <w:numId w:val="3"/>
+        </w:numPr>
+        <w:rPr>
+          <w:strike/>
+        </w:rPr>
+      </w:pPr>
+      <w:r>
+        <w:rPr>
+          <w:strike/>
+        </w:rPr>
+        <w:t>Tanker 21</w:t>
+      </w:r>
+      <w:r>
+        <w:rPr>
+          <w:strike/>
+        </w:rPr>
+        <w:t xml:space="preserve"> since removed</w:t>
+      </w:r>
+    </w:p>
+    <w:p>
+      <w:pPr>
+        <w:pStyle w:val="ListParagraph"/>
+        <w:numPr>
+          <w:ilvl w:val="0"/>
+          <w:numId w:val="3"/>
+        </w:numPr>
+        <w:rPr>
+          <w:color w:val="70AD47" w:themeColor="accent6"/>
+        </w:rPr>
+      </w:pPr>
+      <w:r>
+        <w:rPr>
+          <w:color w:val="70AD47" w:themeColor="accent6"/>
+        </w:rPr>
+        <w:t>Rescue 21 – ALS ambulance</w:t>
+      </w:r>
+      <w:r>
+        <w:rPr>
+          <w:color w:val="70AD47" w:themeColor="accent6"/>
+        </w:rPr>
+        <w:t xml:space="preserve"> LED ‘21’ yellow with white stripe</w:t>
+      </w:r>
+    </w:p>
+    <w:p>
+      <w:pPr>
+        <w:pStyle w:val="ListParagraph"/>
+        <w:numPr>
+          <w:ilvl w:val="0"/>
+          <w:numId w:val="3"/>
+        </w:numPr>
+        <w:rPr>
+          <w:strike/>
+        </w:rPr>
+      </w:pPr>
+      <w:r>
+        <w:rPr>
+          <w:strike/>
+        </w:rPr>
+        <w:t>Rescue 22 – ALS ambulance</w:t>
+      </w:r>
+    </w:p>
+    <w:p>
+      <w:pPr>
+        <w:pStyle w:val="ListParagraph"/>
+        <w:numPr>
+          <w:ilvl w:val="0"/>
+          <w:numId w:val="3"/>
+        </w:numPr>
+      </w:pPr>
+      <w:r>
+        <w:t>Chief car</w:t>
+      </w:r>
+    </w:p>
+    <w:p>
+      <w:pPr>
+        <w:pStyle w:val="Heading2"/>
+      </w:pPr>
+      <w:r>
+        <w:t xml:space="preserve">Fire Station No. 3 - 1001 Maple Road, Bay Lake </w:t>
+      </w:r>
+    </w:p>
+    <w:p>
+      <w:pPr>
+        <w:pStyle w:val="ListParagraph"/>
+        <w:numPr>
+          <w:ilvl w:val="0"/>
+          <w:numId w:val="3"/>
+        </w:numPr>
+        <w:rPr>
+          <w:color w:val="70AD47" w:themeColor="accent6"/>
+        </w:rPr>
+      </w:pPr>
+      <w:r>
+        <w:rPr>
+          <w:color w:val="70AD47" w:themeColor="accent6"/>
+        </w:rPr>
+        <w:t>Engine 31 – ALS Engine</w:t>
+      </w:r>
+      <w:r>
+        <w:rPr>
+          <w:color w:val="70AD47" w:themeColor="accent6"/>
+        </w:rPr>
+        <w:t xml:space="preserve"> </w:t>
+      </w:r>
+      <w:r>
+        <w:rPr>
+          <w:color w:val="70AD47" w:themeColor="accent6"/>
+        </w:rPr>
+        <w:t>led</w:t>
+      </w:r>
+      <w:r>
+        <w:rPr>
+          <w:color w:val="70AD47" w:themeColor="accent6"/>
+        </w:rPr>
+        <w:t xml:space="preserve"> ‘31’ yellow</w:t>
       </w:r>
     </w:p>
     <w:p>
@@ -221,134 +547,62 @@
           <w:numId w:val="2"/>
         </w:numPr>
         <w:rPr>
-          <w:strike/>
-        </w:rPr>
-      </w:pPr>
-      <w:r>
-        <w:rPr>
-          <w:strike/>
-        </w:rPr>
-        <w:t>Car 1 - Ford F-150</w:t>
-      </w:r>
-    </w:p>
-    <w:p>
-      <w:pPr>
-        <w:pStyle w:val="ListParagraph"/>
-        <w:numPr>
-          <w:ilvl w:val="0"/>
-          <w:numId w:val="2"/>
-        </w:numPr>
-        <w:rPr>
-          <w:strike/>
-        </w:rPr>
-      </w:pPr>
-      <w:r>
-        <w:rPr>
-          <w:strike/>
-        </w:rPr>
-        <w:t>Car 2 - Ford Explorer</w:t>
-      </w:r>
-    </w:p>
-    <w:p>
-      <w:pPr>
-        <w:pStyle w:val="ListParagraph"/>
-        <w:numPr>
-          <w:ilvl w:val="0"/>
-          <w:numId w:val="2"/>
-        </w:numPr>
-        <w:rPr>
-          <w:strike/>
-        </w:rPr>
-      </w:pPr>
-      <w:r>
-        <w:rPr>
-          <w:strike/>
-        </w:rPr>
-        <w:t>Platform 1 - 2008 International / Tesco 6x6 26' Scissor Lift-Monorail Rescue</w:t>
-      </w:r>
-    </w:p>
-    <w:p>
-      <w:pPr>
-        <w:pStyle w:val="ListParagraph"/>
-        <w:numPr>
-          <w:ilvl w:val="0"/>
-          <w:numId w:val="2"/>
-        </w:numPr>
-        <w:rPr>
-          <w:strike/>
-        </w:rPr>
-      </w:pPr>
-      <w:r>
-        <w:rPr>
-          <w:strike/>
-        </w:rPr>
-        <w:t>MEC Titan Boom 60-S</w:t>
-      </w:r>
-    </w:p>
-    <w:p>
-      <w:pPr>
-        <w:pStyle w:val="ListParagraph"/>
-        <w:numPr>
-          <w:ilvl w:val="0"/>
-          <w:numId w:val="2"/>
-        </w:numPr>
-        <w:rPr>
-          <w:strike/>
-        </w:rPr>
-      </w:pPr>
-      <w:r>
-        <w:rPr>
-          <w:strike/>
-        </w:rPr>
-        <w:t>Military Heavy Mover with Mass Casualty POD</w:t>
-      </w:r>
-    </w:p>
-    <w:p>
-      <w:pPr>
-        <w:pStyle w:val="ListParagraph"/>
-        <w:numPr>
-          <w:ilvl w:val="0"/>
-          <w:numId w:val="2"/>
-        </w:numPr>
-        <w:rPr>
-          <w:strike/>
-        </w:rPr>
-      </w:pPr>
-      <w:r>
-        <w:rPr>
-          <w:strike/>
-        </w:rPr>
-        <w:t>Command 1 – Battalion Chief Car</w:t>
-      </w:r>
-      <w:r>
-        <w:rPr>
-          <w:strike/>
-        </w:rPr>
-        <w:t xml:space="preserve"> </w:t>
-      </w:r>
-      <w:r>
-        <w:rPr>
-          <w:strike/>
-        </w:rPr>
-        <w:t>–</w:t>
-      </w:r>
-      <w:r>
-        <w:rPr>
-          <w:strike/>
-        </w:rPr>
-        <w:t xml:space="preserve"> white</w:t>
-      </w:r>
-      <w:r>
-        <w:rPr>
-          <w:strike/>
-        </w:rPr>
-        <w:t xml:space="preserve"> LED ‘D1’</w:t>
-      </w:r>
-      <w:r>
-        <w:rPr>
-          <w:strike/>
-        </w:rPr>
-        <w:t xml:space="preserve"> White with green then blue stripe</w:t>
+          <w:color w:val="70AD47" w:themeColor="accent6"/>
+        </w:rPr>
+      </w:pPr>
+      <w:r>
+        <w:rPr>
+          <w:color w:val="70AD47" w:themeColor="accent6"/>
+        </w:rPr>
+        <w:t>Rescue 31 – ALS ambulance</w:t>
+      </w:r>
+      <w:r>
+        <w:rPr>
+          <w:color w:val="70AD47" w:themeColor="accent6"/>
+        </w:rPr>
+        <w:t xml:space="preserve"> LED ‘31’ yellow with white stripe</w:t>
+      </w:r>
+    </w:p>
+    <w:p>
+      <w:pPr>
+        <w:pStyle w:val="ListParagraph"/>
+        <w:numPr>
+          <w:ilvl w:val="0"/>
+          <w:numId w:val="4"/>
+        </w:numPr>
+        <w:rPr>
+          <w:strike/>
+        </w:rPr>
+      </w:pPr>
+      <w:r>
+        <w:rPr>
+          <w:strike/>
+        </w:rPr>
+        <w:t>Truck 3 - 2018 Peterbilt / Bronto 173' Platform Skyliner Rescue Aerial Platform</w:t>
+      </w:r>
+    </w:p>
+    <w:p>
+      <w:pPr>
+        <w:pStyle w:val="ListParagraph"/>
+        <w:numPr>
+          <w:ilvl w:val="0"/>
+          <w:numId w:val="4"/>
+        </w:numPr>
+        <w:rPr>
+          <w:color w:val="70AD47" w:themeColor="accent6"/>
+        </w:rPr>
+      </w:pPr>
+      <w:r>
+        <w:rPr>
+          <w:color w:val="70AD47" w:themeColor="accent6"/>
+        </w:rPr>
+        <w:t>Woods 31 – Brush Truck</w:t>
+      </w:r>
+      <w:r>
+        <w:rPr>
+          <w:color w:val="70AD47" w:themeColor="accent6"/>
+        </w:rPr>
+        <w:t xml:space="preserve"> halogen ‘31’ yellow</w:t>
       </w:r>
     </w:p>
     <w:p>
@@ -356,7 +610,10 @@
         <w:pStyle w:val="Heading2"/>
       </w:pPr>
       <w:r>
-        <w:t xml:space="preserve">Fire Station No. 2 - 1600 Buena Vista Drive </w:t>
+        <w:t xml:space="preserve">Fire Station 4 - 1920 East Buena Vista Drive </w:t>
+      </w:r>
+      <w:r>
+        <w:t xml:space="preserve"> - not initially in mod.</w:t>
       </w:r>
     </w:p>
     <w:p>
@@ -368,16 +625,10 @@
         </w:numPr>
       </w:pPr>
       <w:r>
-        <w:t>Engine 21 </w:t>
-      </w:r>
-      <w:r>
-        <w:t>– ALS Engine</w:t>
-      </w:r>
-      <w:r>
-        <w:t xml:space="preserve"> </w:t>
-      </w:r>
-      <w:r>
-        <w:t>halogen ‘21’ yellow</w:t>
+        <w:t xml:space="preserve">Engine 41 - </w:t>
+      </w:r>
+      <w:r>
+        <w:t>ALS Engine with the LA mod BLS engine as a base LED ‘41’ yellow</w:t>
       </w:r>
     </w:p>
     <w:p>
@@ -387,21 +638,9 @@
           <w:ilvl w:val="0"/>
           <w:numId w:val="3"/>
         </w:numPr>
-        <w:rPr>
-          <w:strike/>
-        </w:rPr>
-      </w:pPr>
-      <w:r>
-        <w:rPr>
-          <w:strike/>
-        </w:rPr>
-        <w:t>Tanker 21</w:t>
-      </w:r>
-      <w:r>
-        <w:rPr>
-          <w:strike/>
-        </w:rPr>
-        <w:t xml:space="preserve"> since removed</w:t>
+      </w:pPr>
+      <w:r>
+        <w:t xml:space="preserve">Rescue 41 - </w:t>
       </w:r>
     </w:p>
     <w:p>
@@ -413,193 +652,6 @@
         </w:numPr>
       </w:pPr>
       <w:r>
-        <w:t>Rescue 21 </w:t>
-      </w:r>
-      <w:r>
-        <w:t>– ALS ambulance</w:t>
-      </w:r>
-      <w:r>
-        <w:t xml:space="preserve"> LED ‘21’ yellow with white stripe</w:t>
-      </w:r>
-    </w:p>
-    <w:p>
-      <w:pPr>
-        <w:pStyle w:val="ListParagraph"/>
-        <w:numPr>
-          <w:ilvl w:val="0"/>
-          <w:numId w:val="3"/>
-        </w:numPr>
-        <w:rPr>
-          <w:strike/>
-        </w:rPr>
-      </w:pPr>
-      <w:r>
-        <w:rPr>
-          <w:strike/>
-        </w:rPr>
-        <w:t>Rescue 22 – ALS ambulance</w:t>
-      </w:r>
-    </w:p>
-    <w:p>
-      <w:pPr>
-        <w:pStyle w:val="ListParagraph"/>
-        <w:numPr>
-          <w:ilvl w:val="0"/>
-          <w:numId w:val="3"/>
-        </w:numPr>
-      </w:pPr>
-      <w:r>
-        <w:t>Chief car</w:t>
-      </w:r>
-    </w:p>
-    <w:p>
-      <w:pPr>
-        <w:pStyle w:val="Heading2"/>
-      </w:pPr>
-      <w:r>
-        <w:t xml:space="preserve">Fire Station No. 3 - 1001 Maple Road, Bay Lake </w:t>
-      </w:r>
-    </w:p>
-    <w:p>
-      <w:pPr>
-        <w:pStyle w:val="ListParagraph"/>
-        <w:numPr>
-          <w:ilvl w:val="0"/>
-          <w:numId w:val="3"/>
-        </w:numPr>
-      </w:pPr>
-      <w:r>
-        <w:t>Engine 31 </w:t>
-      </w:r>
-      <w:r>
-        <w:t>–</w:t>
-      </w:r>
-      <w:r>
-        <w:t xml:space="preserve"> </w:t>
-      </w:r>
-      <w:r>
-        <w:t>ALS Engine</w:t>
-      </w:r>
-      <w:r>
-        <w:t xml:space="preserve"> </w:t>
-      </w:r>
-      <w:r>
-        <w:t>led</w:t>
-      </w:r>
-      <w:r>
-        <w:t xml:space="preserve"> ‘31’ yellow</w:t>
-      </w:r>
-    </w:p>
-    <w:p>
-      <w:pPr>
-        <w:pStyle w:val="ListParagraph"/>
-        <w:numPr>
-          <w:ilvl w:val="0"/>
-          <w:numId w:val="2"/>
-        </w:numPr>
-      </w:pPr>
-      <w:r>
-        <w:t>Rescue 31 – ALS ambulance</w:t>
-      </w:r>
-      <w:r>
-        <w:t xml:space="preserve"> LED ‘31’ yellow with white stripe</w:t>
-      </w:r>
-    </w:p>
-    <w:p>
-      <w:pPr>
-        <w:pStyle w:val="ListParagraph"/>
-        <w:numPr>
-          <w:ilvl w:val="0"/>
-          <w:numId w:val="4"/>
-        </w:numPr>
-        <w:rPr>
-          <w:strike/>
-        </w:rPr>
-      </w:pPr>
-      <w:r>
-        <w:rPr>
-          <w:strike/>
-        </w:rPr>
-        <w:t>Truck 3 - 2018 Peterbilt / Bronto 173' Platform Skyliner Rescue Aerial Platform</w:t>
-      </w:r>
-    </w:p>
-    <w:p>
-      <w:pPr>
-        <w:pStyle w:val="ListParagraph"/>
-        <w:numPr>
-          <w:ilvl w:val="0"/>
-          <w:numId w:val="4"/>
-        </w:numPr>
-      </w:pPr>
-      <w:r>
-        <w:t>Woods 3</w:t>
-      </w:r>
-      <w:r>
-        <w:t>1</w:t>
-      </w:r>
-      <w:r>
-        <w:t> </w:t>
-      </w:r>
-      <w:r>
-        <w:t>–</w:t>
-      </w:r>
-      <w:r>
-        <w:t xml:space="preserve"> </w:t>
-      </w:r>
-      <w:r>
-        <w:t>Brush Truck</w:t>
-      </w:r>
-      <w:r>
-        <w:t xml:space="preserve"> halogen ‘31’ yellow</w:t>
-      </w:r>
-    </w:p>
-    <w:p>
-      <w:pPr>
-        <w:pStyle w:val="Heading2"/>
-      </w:pPr>
-      <w:r>
-        <w:t xml:space="preserve">Fire Station 4 - 1920 East Buena Vista Drive </w:t>
-      </w:r>
-      <w:r>
-        <w:t xml:space="preserve"> - not initially in mod.</w:t>
-      </w:r>
-    </w:p>
-    <w:p>
-      <w:pPr>
-        <w:pStyle w:val="ListParagraph"/>
-        <w:numPr>
-          <w:ilvl w:val="0"/>
-          <w:numId w:val="3"/>
-        </w:numPr>
-      </w:pPr>
-      <w:r>
-        <w:t xml:space="preserve">Engine 41 - </w:t>
-      </w:r>
-      <w:r>
-        <w:t>ALS Engine with the LA mod BLS engine as a base LED ‘41’ yellow</w:t>
-      </w:r>
-    </w:p>
-    <w:p>
-      <w:pPr>
-        <w:pStyle w:val="ListParagraph"/>
-        <w:numPr>
-          <w:ilvl w:val="0"/>
-          <w:numId w:val="3"/>
-        </w:numPr>
-      </w:pPr>
-      <w:r>
-        <w:t xml:space="preserve">Rescue 41 - </w:t>
-      </w:r>
-    </w:p>
-    <w:p>
-      <w:pPr>
-        <w:pStyle w:val="ListParagraph"/>
-        <w:numPr>
-          <w:ilvl w:val="0"/>
-          <w:numId w:val="3"/>
-        </w:numPr>
-      </w:pPr>
-      <w:r>
         <w:t xml:space="preserve">Rescue 42 - </w:t>
       </w:r>
     </w:p>
@@ -665,6 +717,12 @@
           <w:rFonts w:ascii="MV Boli" w:hAnsi="MV Boli" w:cs="MV Boli"/>
         </w:rPr>
         <w:t>Advanced Life Support</w:t>
+      </w:r>
+      <w:r>
+        <w:rPr>
+          <w:rFonts w:ascii="MV Boli" w:hAnsi="MV Boli" w:cs="MV Boli"/>
+        </w:rPr>
+        <w:t xml:space="preserve"> – MV Boli</w:t>
       </w:r>
     </w:p>
     <w:sectPr>

</xml_diff>

<commit_message>
added tower 1 images.
</commit_message>
<xml_diff>
--- a/01 Misc Modding Files/RCFD Mod planning.docx
+++ b/01 Misc Modding Files/RCFD Mod planning.docx
@@ -164,6 +164,18 @@
       </w:r>
       <w:r>
         <w:t xml:space="preserve"> yellow</w:t>
+      </w:r>
+    </w:p>
+    <w:p>
+      <w:pPr>
+        <w:pStyle w:val="ListParagraph"/>
+        <w:numPr>
+          <w:ilvl w:val="1"/>
+          <w:numId w:val="2"/>
+        </w:numPr>
+      </w:pPr>
+      <w:r>
+        <w:t>Jacksonville mod – Washington heights U36?</w:t>
       </w:r>
     </w:p>
     <w:p>
@@ -979,7 +991,7 @@
         <w:rFonts w:ascii="Symbol" w:hAnsi="Symbol" w:cs="Symbol" w:hint="default"/>
       </w:rPr>
     </w:lvl>
-    <w:lvl w:ilvl="1" w:tplc="08090003" w:tentative="1">
+    <w:lvl w:ilvl="1" w:tplc="08090003">
       <w:start w:val="1"/>
       <w:numFmt w:val="bullet"/>
       <w:lvlText w:val="o"/>

</xml_diff>

<commit_message>
Added security vehicle explorer skin
</commit_message>
<xml_diff>
--- a/01 Misc Modding Files/RCFD Mod planning.docx
+++ b/01 Misc Modding Files/RCFD Mod planning.docx
@@ -590,7 +590,35 @@
         <w:rPr>
           <w:strike/>
         </w:rPr>
-        <w:t>Truck 3 - 2018 Peterbilt / Bronto 173' Platform Skyliner Rescue Aerial Platform</w:t>
+        <w:t xml:space="preserve">Truck 3 - 2018 Peterbilt / </w:t>
+      </w:r>
+      <w:proofErr w:type="spellStart"/>
+      <w:r>
+        <w:rPr>
+          <w:strike/>
+        </w:rPr>
+        <w:t>Bronto</w:t>
+      </w:r>
+      <w:proofErr w:type="spellEnd"/>
+      <w:r>
+        <w:rPr>
+          <w:strike/>
+        </w:rPr>
+        <w:t xml:space="preserve"> 173' Platform </w:t>
+      </w:r>
+      <w:proofErr w:type="spellStart"/>
+      <w:r>
+        <w:rPr>
+          <w:strike/>
+        </w:rPr>
+        <w:t>Skyliner</w:t>
+      </w:r>
+      <w:proofErr w:type="spellEnd"/>
+      <w:r>
+        <w:rPr>
+          <w:strike/>
+        </w:rPr>
+        <w:t xml:space="preserve"> Rescue Aerial Platform</w:t>
       </w:r>
     </w:p>
     <w:p>
@@ -622,10 +650,18 @@
         <w:pStyle w:val="Heading2"/>
       </w:pPr>
       <w:r>
-        <w:t xml:space="preserve">Fire Station 4 - 1920 East Buena Vista Drive </w:t>
-      </w:r>
-      <w:r>
-        <w:t xml:space="preserve"> - not initially in mod.</w:t>
+        <w:t xml:space="preserve">Fire Station 4 - 1920 East Buena Vista </w:t>
+      </w:r>
+      <w:proofErr w:type="gramStart"/>
+      <w:r>
+        <w:t xml:space="preserve">Drive </w:t>
+      </w:r>
+      <w:r>
+        <w:t xml:space="preserve"> -</w:t>
+      </w:r>
+      <w:proofErr w:type="gramEnd"/>
+      <w:r>
+        <w:t xml:space="preserve"> not initially in mod.</w:t>
       </w:r>
     </w:p>
     <w:p>
@@ -715,7 +751,21 @@
         <w:rPr>
           <w:rFonts w:ascii="Rubik Medium" w:hAnsi="Rubik Medium" w:cs="Rubik Medium"/>
         </w:rPr>
-        <w:t xml:space="preserve"> rubik medium</w:t>
+        <w:t xml:space="preserve"> </w:t>
+      </w:r>
+      <w:proofErr w:type="spellStart"/>
+      <w:r>
+        <w:rPr>
+          <w:rFonts w:ascii="Rubik Medium" w:hAnsi="Rubik Medium" w:cs="Rubik Medium"/>
+        </w:rPr>
+        <w:t>rubik</w:t>
+      </w:r>
+      <w:proofErr w:type="spellEnd"/>
+      <w:r>
+        <w:rPr>
+          <w:rFonts w:ascii="Rubik Medium" w:hAnsi="Rubik Medium" w:cs="Rubik Medium"/>
+        </w:rPr>
+        <w:t xml:space="preserve"> medium</w:t>
       </w:r>
     </w:p>
     <w:p>
@@ -734,7 +784,40 @@
         <w:rPr>
           <w:rFonts w:ascii="MV Boli" w:hAnsi="MV Boli" w:cs="MV Boli"/>
         </w:rPr>
-        <w:t xml:space="preserve"> – MV Boli</w:t>
+        <w:t xml:space="preserve"> – MV </w:t>
+      </w:r>
+      <w:proofErr w:type="spellStart"/>
+      <w:r>
+        <w:rPr>
+          <w:rFonts w:ascii="MV Boli" w:hAnsi="MV Boli" w:cs="MV Boli"/>
+        </w:rPr>
+        <w:t>Boli</w:t>
+      </w:r>
+      <w:proofErr w:type="spellEnd"/>
+    </w:p>
+    <w:p>
+      <w:pPr>
+        <w:rPr>
+          <w:rFonts w:ascii="Brush Script MT" w:hAnsi="Brush Script MT" w:cs="MV Boli"/>
+          <w:sz w:val="36"/>
+          <w:szCs w:val="36"/>
+        </w:rPr>
+      </w:pPr>
+      <w:r>
+        <w:rPr>
+          <w:rFonts w:ascii="Brush Script MT" w:hAnsi="Brush Script MT" w:cs="MV Boli"/>
+          <w:sz w:val="36"/>
+          <w:szCs w:val="36"/>
+        </w:rPr>
+        <w:t>Security</w:t>
+      </w:r>
+      <w:r>
+        <w:rPr>
+          <w:rFonts w:ascii="Brush Script MT" w:hAnsi="Brush Script MT" w:cs="MV Boli"/>
+          <w:sz w:val="36"/>
+          <w:szCs w:val="36"/>
+        </w:rPr>
+        <w:t xml:space="preserve"> – Brush Script MT</w:t>
       </w:r>
     </w:p>
     <w:sectPr>

</xml_diff>

<commit_message>
add orange county sheriff explorer unit. Not callable in freeplay yet.
</commit_message>
<xml_diff>
--- a/01 Misc Modding Files/RCFD Mod planning.docx
+++ b/01 Misc Modding Files/RCFD Mod planning.docx
@@ -590,35 +590,7 @@
         <w:rPr>
           <w:strike/>
         </w:rPr>
-        <w:t xml:space="preserve">Truck 3 - 2018 Peterbilt / </w:t>
-      </w:r>
-      <w:proofErr w:type="spellStart"/>
-      <w:r>
-        <w:rPr>
-          <w:strike/>
-        </w:rPr>
-        <w:t>Bronto</w:t>
-      </w:r>
-      <w:proofErr w:type="spellEnd"/>
-      <w:r>
-        <w:rPr>
-          <w:strike/>
-        </w:rPr>
-        <w:t xml:space="preserve"> 173' Platform </w:t>
-      </w:r>
-      <w:proofErr w:type="spellStart"/>
-      <w:r>
-        <w:rPr>
-          <w:strike/>
-        </w:rPr>
-        <w:t>Skyliner</w:t>
-      </w:r>
-      <w:proofErr w:type="spellEnd"/>
-      <w:r>
-        <w:rPr>
-          <w:strike/>
-        </w:rPr>
-        <w:t xml:space="preserve"> Rescue Aerial Platform</w:t>
+        <w:t>Truck 3 - 2018 Peterbilt / Bronto 173' Platform Skyliner Rescue Aerial Platform</w:t>
       </w:r>
     </w:p>
     <w:p>
@@ -650,18 +622,10 @@
         <w:pStyle w:val="Heading2"/>
       </w:pPr>
       <w:r>
-        <w:t xml:space="preserve">Fire Station 4 - 1920 East Buena Vista </w:t>
-      </w:r>
-      <w:proofErr w:type="gramStart"/>
-      <w:r>
-        <w:t xml:space="preserve">Drive </w:t>
-      </w:r>
-      <w:r>
-        <w:t xml:space="preserve"> -</w:t>
-      </w:r>
-      <w:proofErr w:type="gramEnd"/>
-      <w:r>
-        <w:t xml:space="preserve"> not initially in mod.</w:t>
+        <w:t xml:space="preserve">Fire Station 4 - 1920 East Buena Vista Drive </w:t>
+      </w:r>
+      <w:r>
+        <w:t xml:space="preserve"> - not initially in mod.</w:t>
       </w:r>
     </w:p>
     <w:p>
@@ -751,21 +715,7 @@
         <w:rPr>
           <w:rFonts w:ascii="Rubik Medium" w:hAnsi="Rubik Medium" w:cs="Rubik Medium"/>
         </w:rPr>
-        <w:t xml:space="preserve"> </w:t>
-      </w:r>
-      <w:proofErr w:type="spellStart"/>
-      <w:r>
-        <w:rPr>
-          <w:rFonts w:ascii="Rubik Medium" w:hAnsi="Rubik Medium" w:cs="Rubik Medium"/>
-        </w:rPr>
-        <w:t>rubik</w:t>
-      </w:r>
-      <w:proofErr w:type="spellEnd"/>
-      <w:r>
-        <w:rPr>
-          <w:rFonts w:ascii="Rubik Medium" w:hAnsi="Rubik Medium" w:cs="Rubik Medium"/>
-        </w:rPr>
-        <w:t xml:space="preserve"> medium</w:t>
+        <w:t xml:space="preserve"> rubik medium</w:t>
       </w:r>
     </w:p>
     <w:p>
@@ -784,16 +734,8 @@
         <w:rPr>
           <w:rFonts w:ascii="MV Boli" w:hAnsi="MV Boli" w:cs="MV Boli"/>
         </w:rPr>
-        <w:t xml:space="preserve"> – MV </w:t>
-      </w:r>
-      <w:proofErr w:type="spellStart"/>
-      <w:r>
-        <w:rPr>
-          <w:rFonts w:ascii="MV Boli" w:hAnsi="MV Boli" w:cs="MV Boli"/>
-        </w:rPr>
-        <w:t>Boli</w:t>
-      </w:r>
-      <w:proofErr w:type="spellEnd"/>
+        <w:t xml:space="preserve"> – MV Boli</w:t>
+      </w:r>
     </w:p>
     <w:p>
       <w:pPr>
@@ -820,9 +762,34 @@
         <w:t xml:space="preserve"> – Brush Script MT</w:t>
       </w:r>
     </w:p>
+    <w:p>
+      <w:pPr>
+        <w:rPr>
+          <w:rFonts w:ascii="Baskerville Old Face" w:hAnsi="Baskerville Old Face" w:cs="MV Boli"/>
+          <w:sz w:val="36"/>
+          <w:szCs w:val="36"/>
+        </w:rPr>
+      </w:pPr>
+      <w:r>
+        <w:rPr>
+          <w:rFonts w:ascii="Baskerville Old Face" w:hAnsi="Baskerville Old Face" w:cs="MV Boli"/>
+          <w:sz w:val="36"/>
+          <w:szCs w:val="36"/>
+        </w:rPr>
+        <w:t>SHERIFF</w:t>
+      </w:r>
+      <w:r>
+        <w:rPr>
+          <w:rFonts w:ascii="Baskerville Old Face" w:hAnsi="Baskerville Old Face" w:cs="MV Boli"/>
+          <w:sz w:val="36"/>
+          <w:szCs w:val="36"/>
+        </w:rPr>
+        <w:t xml:space="preserve"> – Baskerville old face</w:t>
+      </w:r>
+    </w:p>
     <w:sectPr>
       <w:pgSz w:w="11906" w:h="16838"/>
-      <w:pgMar w:top="1440" w:right="1440" w:bottom="1440" w:left="1440" w:header="708" w:footer="708" w:gutter="0"/>
+      <w:pgMar w:top="1440" w:right="1440" w:bottom="426" w:left="1440" w:header="708" w:footer="708" w:gutter="0"/>
       <w:cols w:space="708"/>
       <w:docGrid w:linePitch="360"/>
     </w:sectPr>

</xml_diff>